<commit_message>
update codes + experimental logbook
</commit_message>
<xml_diff>
--- a/Facility data.docx
+++ b/Facility data.docx
@@ -2231,6 +2231,29 @@
                 <w:sz w:val="24"/>
                 <w:lang w:val="fr-BE"/>
               </w:rPr>
+              <w:t xml:space="preserve">0.9388 </w:t>
+            </w:r>
+            <w:proofErr w:type="spellStart"/>
+            <w:r>
+              <w:rPr>
+                <w:sz w:val="24"/>
+                <w:lang w:val="fr-BE"/>
+              </w:rPr>
+              <w:t>measured</w:t>
+            </w:r>
+            <w:proofErr w:type="spellEnd"/>
+            <w:r>
+              <w:rPr>
+                <w:sz w:val="24"/>
+                <w:lang w:val="fr-BE"/>
+              </w:rPr>
+              <w:t xml:space="preserve"> (</w:t>
+            </w:r>
+            <w:r>
+              <w:rPr>
+                <w:sz w:val="24"/>
+                <w:lang w:val="fr-BE"/>
+              </w:rPr>
               <w:t xml:space="preserve">0.94 </w:t>
             </w:r>
             <w:r>
@@ -2270,6 +2293,13 @@
               <w:t>Lupfert</w:t>
             </w:r>
             <w:proofErr w:type="spellEnd"/>
+            <w:r>
+              <w:rPr>
+                <w:sz w:val="24"/>
+                <w:lang w:val="fr-BE"/>
+              </w:rPr>
+              <w:t>)</w:t>
+            </w:r>
             <w:r>
               <w:rPr>
                 <w:sz w:val="24"/>
@@ -2735,7 +2765,21 @@
                 <w:sz w:val="24"/>
                 <w:lang w:val="fr-BE"/>
               </w:rPr>
-              <w:t>0.7986 (</w:t>
+              <w:t>0.79</w:t>
+            </w:r>
+            <w:r>
+              <w:rPr>
+                <w:sz w:val="24"/>
+                <w:lang w:val="fr-BE"/>
+              </w:rPr>
+              <w:t>19</w:t>
+            </w:r>
+            <w:r>
+              <w:rPr>
+                <w:sz w:val="24"/>
+                <w:lang w:val="fr-BE"/>
+              </w:rPr>
+              <w:t xml:space="preserve"> (</w:t>
             </w:r>
             <w:proofErr w:type="spellStart"/>
             <w:r>
@@ -2831,23 +2875,7 @@
                 <w:sz w:val="24"/>
                 <w:lang w:val="fr-BE"/>
               </w:rPr>
-              <w:t xml:space="preserve">? no </w:t>
-            </w:r>
-            <w:proofErr w:type="spellStart"/>
-            <w:r>
-              <w:rPr>
-                <w:sz w:val="24"/>
-                <w:lang w:val="fr-BE"/>
-              </w:rPr>
-              <w:t>idea</w:t>
-            </w:r>
-            <w:proofErr w:type="spellEnd"/>
-            <w:r>
-              <w:rPr>
-                <w:sz w:val="24"/>
-                <w:lang w:val="fr-BE"/>
-              </w:rPr>
-              <w:t xml:space="preserve"> ….</w:t>
+              <w:t>UVAC</w:t>
             </w:r>
           </w:p>
         </w:tc>
@@ -2950,7 +2978,14 @@
                 <w:sz w:val="24"/>
                 <w:lang w:val="fr-BE"/>
               </w:rPr>
-              <w:t xml:space="preserve">+- 4.11e-3 </w:t>
+              <w:t xml:space="preserve">+ </w:t>
+            </w:r>
+            <w:r>
+              <w:rPr>
+                <w:sz w:val="24"/>
+                <w:lang w:val="fr-BE"/>
+              </w:rPr>
+              <w:t xml:space="preserve">4.11e-3 </w:t>
             </w:r>
             <w:r>
               <w:rPr>
@@ -3044,7 +3079,14 @@
                 <w:sz w:val="24"/>
                 <w:lang w:val="fr-BE"/>
               </w:rPr>
-              <w:t>+- 5.513e-5</w:t>
+              <w:t>+</w:t>
+            </w:r>
+            <w:r>
+              <w:rPr>
+                <w:sz w:val="24"/>
+                <w:lang w:val="fr-BE"/>
+              </w:rPr>
+              <w:t xml:space="preserve"> 5.513e-5</w:t>
             </w:r>
           </w:p>
         </w:tc>
@@ -3992,7 +4034,23 @@
                 <w:sz w:val="24"/>
                 <w:lang w:val="fr-BE"/>
               </w:rPr>
-              <w:t>0.07  (Javier)</w:t>
+              <w:t>0.</w:t>
+            </w:r>
+            <w:bookmarkStart w:id="0" w:name="_GoBack"/>
+            <w:r>
+              <w:rPr>
+                <w:sz w:val="24"/>
+                <w:lang w:val="fr-BE"/>
+              </w:rPr>
+              <w:t xml:space="preserve">07  </w:t>
+            </w:r>
+            <w:bookmarkEnd w:id="0"/>
+            <w:r>
+              <w:rPr>
+                <w:sz w:val="24"/>
+                <w:lang w:val="fr-BE"/>
+              </w:rPr>
+              <w:t>(Javier)</w:t>
             </w:r>
           </w:p>
         </w:tc>
@@ -5847,8 +5905,6 @@
               </w:rPr>
               <w:t xml:space="preserve"> en kWh</w:t>
             </w:r>
-            <w:bookmarkStart w:id="0" w:name="_GoBack"/>
-            <w:bookmarkEnd w:id="0"/>
           </w:p>
         </w:tc>
       </w:tr>

</xml_diff>